<commit_message>
add subcell focus res
</commit_message>
<xml_diff>
--- a/launcher/src/main/assets/doc/应用框架/应用开发UI配置框架设计方案.docx
+++ b/launcher/src/main/assets/doc/应用框架/应用开发UI配置框架设计方案.docx
@@ -4005,10 +4005,6 @@
       <w:pPr>
         <w:pStyle w:val="3"/>
         <w:shd w:val="clear" w:color="auto" w:fill="FFFFFF"/>
-        <w:rPr>
-          <w:rFonts w:ascii="Consolas" w:hAnsi="Consolas"/>
-          <w:color w:val="000000" w:themeColor="text1"/>
-        </w:rPr>
       </w:pPr>
       <w:r>
         <w:rPr>
@@ -4029,13 +4025,7 @@
         <w:rPr>
           <w:rFonts w:hint="eastAsia"/>
         </w:rPr>
-        <w:t>源码</w:t>
-      </w:r>
-      <w:r>
-        <w:rPr>
-          <w:rFonts w:hint="eastAsia"/>
-        </w:rPr>
-        <w:t>概述</w:t>
+        <w:t>说明</w:t>
       </w:r>
     </w:p>
     <w:p>
@@ -4046,796 +4036,6 @@
         <w:rPr>
           <w:rFonts w:hint="eastAsia"/>
         </w:rPr>
-        <w:t>主要类说明</w:t>
-      </w:r>
-    </w:p>
-    <w:p>
-      <w:pPr>
-        <w:pStyle w:val="HTML"/>
-        <w:shd w:val="clear" w:color="auto" w:fill="FFFFFF"/>
-        <w:rPr>
-          <w:rFonts w:ascii="Consolas" w:hAnsi="Consolas"/>
-          <w:b/>
-          <w:color w:val="000000"/>
-        </w:rPr>
-      </w:pPr>
-      <w:r>
-        <w:rPr>
-          <w:rFonts w:ascii="Consolas" w:hAnsi="Consolas"/>
-          <w:b/>
-          <w:color w:val="000000"/>
-        </w:rPr>
-        <w:t>com.flyzebra.flyui.chache.UpdataVersion.java</w:t>
-      </w:r>
-    </w:p>
-    <w:p>
-      <w:pPr>
-        <w:pStyle w:val="HTML"/>
-        <w:shd w:val="clear" w:color="auto" w:fill="FFFFFF"/>
-        <w:rPr>
-          <w:rFonts w:ascii="Consolas" w:hAnsi="Consolas"/>
-          <w:color w:val="000000"/>
-        </w:rPr>
-      </w:pPr>
-      <w:r>
-        <w:rPr>
-          <w:rFonts w:ascii="Consolas" w:hAnsi="Consolas" w:hint="eastAsia"/>
-          <w:color w:val="000000"/>
-        </w:rPr>
-        <w:t>功能如下：</w:t>
-      </w:r>
-    </w:p>
-    <w:p>
-      <w:pPr>
-        <w:pStyle w:val="HTML"/>
-        <w:shd w:val="clear" w:color="auto" w:fill="FFFFFF"/>
-        <w:rPr>
-          <w:color w:val="000000" w:themeColor="text1"/>
-        </w:rPr>
-      </w:pPr>
-      <w:r>
-        <w:rPr>
-          <w:rFonts w:ascii="Consolas" w:hAnsi="Consolas"/>
-          <w:color w:val="000000" w:themeColor="text1"/>
-        </w:rPr>
-        <w:t>1</w:t>
-      </w:r>
-      <w:r>
-        <w:rPr>
-          <w:rFonts w:hint="eastAsia"/>
-          <w:color w:val="000000" w:themeColor="text1"/>
-        </w:rPr>
-        <w:t>、从后台接口获取</w:t>
-      </w:r>
-      <w:r>
-        <w:rPr>
-          <w:rFonts w:ascii="Consolas" w:hAnsi="Consolas"/>
-          <w:color w:val="000000" w:themeColor="text1"/>
-        </w:rPr>
-        <w:t>Json</w:t>
-      </w:r>
-      <w:r>
-        <w:rPr>
-          <w:rFonts w:hint="eastAsia"/>
-          <w:color w:val="000000" w:themeColor="text1"/>
-        </w:rPr>
-        <w:t>数据，并下载</w:t>
-      </w:r>
-      <w:r>
-        <w:rPr>
-          <w:rFonts w:ascii="Consolas" w:hAnsi="Consolas"/>
-          <w:color w:val="000000" w:themeColor="text1"/>
-        </w:rPr>
-        <w:t>Json</w:t>
-      </w:r>
-      <w:r>
-        <w:rPr>
-          <w:rFonts w:hint="eastAsia"/>
-          <w:color w:val="000000" w:themeColor="text1"/>
-        </w:rPr>
-        <w:t>中指定的图片资源。</w:t>
-      </w:r>
-      <w:r>
-        <w:rPr>
-          <w:rFonts w:hint="eastAsia"/>
-          <w:color w:val="000000" w:themeColor="text1"/>
-        </w:rPr>
-        <w:br/>
-      </w:r>
-      <w:r>
-        <w:rPr>
-          <w:rFonts w:ascii="Consolas" w:hAnsi="Consolas"/>
-          <w:color w:val="000000" w:themeColor="text1"/>
-        </w:rPr>
-        <w:t>2</w:t>
-      </w:r>
-      <w:r>
-        <w:rPr>
-          <w:rFonts w:hint="eastAsia"/>
-          <w:color w:val="000000" w:themeColor="text1"/>
-        </w:rPr>
-        <w:t>、将</w:t>
-      </w:r>
-      <w:r>
-        <w:rPr>
-          <w:rFonts w:ascii="Consolas" w:hAnsi="Consolas"/>
-          <w:color w:val="000000" w:themeColor="text1"/>
-        </w:rPr>
-        <w:t>Json</w:t>
-      </w:r>
-      <w:r>
-        <w:rPr>
-          <w:rFonts w:hint="eastAsia"/>
-          <w:color w:val="000000" w:themeColor="text1"/>
-        </w:rPr>
-        <w:t>数据和图片资源缓存到本地</w:t>
-      </w:r>
-      <w:r>
-        <w:rPr>
-          <w:rFonts w:hint="eastAsia"/>
-          <w:color w:val="000000" w:themeColor="text1"/>
-        </w:rPr>
-        <w:br/>
-      </w:r>
-      <w:r>
-        <w:rPr>
-          <w:rFonts w:ascii="Consolas" w:hAnsi="Consolas"/>
-          <w:color w:val="000000" w:themeColor="text1"/>
-        </w:rPr>
-        <w:t>3</w:t>
-      </w:r>
-      <w:r>
-        <w:rPr>
-          <w:rFonts w:hint="eastAsia"/>
-          <w:color w:val="000000" w:themeColor="text1"/>
-        </w:rPr>
-        <w:t>、可从</w:t>
-      </w:r>
-      <w:r>
-        <w:rPr>
-          <w:rFonts w:ascii="Consolas" w:hAnsi="Consolas"/>
-          <w:color w:val="000000" w:themeColor="text1"/>
-        </w:rPr>
-        <w:t>assets</w:t>
-      </w:r>
-      <w:r>
-        <w:rPr>
-          <w:rFonts w:hint="eastAsia"/>
-          <w:color w:val="000000" w:themeColor="text1"/>
-        </w:rPr>
-        <w:t>中读取并解析数据。</w:t>
-      </w:r>
-    </w:p>
-    <w:p>
-      <w:pPr>
-        <w:pStyle w:val="HTML"/>
-        <w:shd w:val="clear" w:color="auto" w:fill="FFFFFF"/>
-        <w:rPr>
-          <w:rFonts w:ascii="Consolas" w:hAnsi="Consolas"/>
-          <w:color w:val="000000" w:themeColor="text1"/>
-        </w:rPr>
-      </w:pPr>
-    </w:p>
-    <w:p>
-      <w:pPr>
-        <w:pStyle w:val="HTML"/>
-        <w:shd w:val="clear" w:color="auto" w:fill="FFFFFF"/>
-        <w:rPr>
-          <w:rFonts w:ascii="Consolas" w:hAnsi="Consolas"/>
-          <w:b/>
-          <w:color w:val="000000"/>
-        </w:rPr>
-      </w:pPr>
-      <w:r>
-        <w:rPr>
-          <w:rFonts w:ascii="Consolas" w:hAnsi="Consolas"/>
-          <w:b/>
-          <w:color w:val="000000"/>
-        </w:rPr>
-        <w:t>com.flyzebra.flyui.view.themeview.ThemeView.java</w:t>
-      </w:r>
-      <w:r>
-        <w:rPr>
-          <w:rFonts w:ascii="Consolas" w:hAnsi="Consolas"/>
-          <w:b/>
-          <w:color w:val="000000"/>
-        </w:rPr>
-        <w:t xml:space="preserve"> </w:t>
-      </w:r>
-      <w:r>
-        <w:rPr>
-          <w:rFonts w:ascii="Consolas" w:hAnsi="Consolas"/>
-          <w:b/>
-          <w:color w:val="FF0000"/>
-        </w:rPr>
-        <w:t>//</w:t>
-      </w:r>
-      <w:r>
-        <w:rPr>
-          <w:rFonts w:ascii="Consolas" w:hAnsi="Consolas" w:hint="eastAsia"/>
-          <w:b/>
-          <w:color w:val="FF0000"/>
-        </w:rPr>
-        <w:t>模板</w:t>
-      </w:r>
-    </w:p>
-    <w:p>
-      <w:pPr>
-        <w:pStyle w:val="HTML"/>
-        <w:shd w:val="clear" w:color="auto" w:fill="FFFFFF"/>
-        <w:rPr>
-          <w:rFonts w:ascii="Consolas" w:hAnsi="Consolas"/>
-          <w:b/>
-          <w:color w:val="000000"/>
-        </w:rPr>
-      </w:pPr>
-      <w:r>
-        <w:rPr>
-          <w:rFonts w:ascii="Consolas" w:hAnsi="Consolas"/>
-          <w:b/>
-          <w:color w:val="000000"/>
-        </w:rPr>
-        <w:t>com.flyzebra.flyui.view.themeview.PagesViewPager.java</w:t>
-      </w:r>
-    </w:p>
-    <w:p>
-      <w:pPr>
-        <w:pStyle w:val="HTML"/>
-        <w:shd w:val="clear" w:color="auto" w:fill="FFFFFF"/>
-        <w:rPr>
-          <w:rFonts w:ascii="Consolas" w:hAnsi="Consolas"/>
-          <w:b/>
-          <w:color w:val="FF0000"/>
-        </w:rPr>
-      </w:pPr>
-      <w:r>
-        <w:rPr>
-          <w:rFonts w:ascii="Consolas" w:hAnsi="Consolas"/>
-          <w:b/>
-          <w:color w:val="000000"/>
-        </w:rPr>
-        <w:t>com.flyzebra.flyui.view.pageview</w:t>
-      </w:r>
-      <w:r>
-        <w:rPr>
-          <w:rFonts w:ascii="Consolas" w:hAnsi="Consolas" w:hint="eastAsia"/>
-          <w:b/>
-          <w:color w:val="000000"/>
-        </w:rPr>
-        <w:t>.</w:t>
-      </w:r>
-      <w:r>
-        <w:rPr>
-          <w:rFonts w:ascii="Consolas" w:hAnsi="Consolas"/>
-          <w:b/>
-          <w:color w:val="000000"/>
-        </w:rPr>
-        <w:t>SimplePageView.java</w:t>
-      </w:r>
-      <w:r>
-        <w:rPr>
-          <w:rFonts w:ascii="Consolas" w:hAnsi="Consolas"/>
-          <w:b/>
-          <w:color w:val="000000"/>
-        </w:rPr>
-        <w:t xml:space="preserve"> </w:t>
-      </w:r>
-      <w:r>
-        <w:rPr>
-          <w:rFonts w:ascii="Consolas" w:hAnsi="Consolas"/>
-          <w:b/>
-          <w:color w:val="FF0000"/>
-        </w:rPr>
-        <w:t>//</w:t>
-      </w:r>
-      <w:r>
-        <w:rPr>
-          <w:rFonts w:ascii="Consolas" w:hAnsi="Consolas" w:hint="eastAsia"/>
-          <w:b/>
-          <w:color w:val="FF0000"/>
-        </w:rPr>
-        <w:t>单页</w:t>
-      </w:r>
-    </w:p>
-    <w:p>
-      <w:pPr>
-        <w:pStyle w:val="HTML"/>
-        <w:shd w:val="clear" w:color="auto" w:fill="FFFFFF"/>
-        <w:rPr>
-          <w:rFonts w:ascii="Consolas" w:hAnsi="Consolas"/>
-          <w:b/>
-          <w:color w:val="000000"/>
-        </w:rPr>
-      </w:pPr>
-      <w:r>
-        <w:rPr>
-          <w:rFonts w:ascii="Consolas" w:hAnsi="Consolas"/>
-          <w:b/>
-          <w:color w:val="000000"/>
-        </w:rPr>
-        <w:t>com.flyzebra.flyui.view.cellview.*CellView.java</w:t>
-      </w:r>
-      <w:r>
-        <w:rPr>
-          <w:rFonts w:ascii="Consolas" w:hAnsi="Consolas"/>
-          <w:b/>
-          <w:color w:val="000000"/>
-        </w:rPr>
-        <w:t xml:space="preserve"> </w:t>
-      </w:r>
-      <w:r>
-        <w:rPr>
-          <w:rFonts w:ascii="Consolas" w:hAnsi="Consolas"/>
-          <w:b/>
-          <w:color w:val="FF0000"/>
-        </w:rPr>
-        <w:t>//</w:t>
-      </w:r>
-      <w:r>
-        <w:rPr>
-          <w:rFonts w:ascii="Consolas" w:hAnsi="Consolas" w:hint="eastAsia"/>
-          <w:b/>
-          <w:color w:val="FF0000"/>
-        </w:rPr>
-        <w:t>单个控件</w:t>
-      </w:r>
-    </w:p>
-    <w:p>
-      <w:pPr>
-        <w:pStyle w:val="HTML"/>
-        <w:shd w:val="clear" w:color="auto" w:fill="FFFFFF"/>
-        <w:rPr>
-          <w:rFonts w:ascii="Consolas" w:hAnsi="Consolas"/>
-          <w:color w:val="000000"/>
-        </w:rPr>
-      </w:pPr>
-      <w:r>
-        <w:rPr>
-          <w:rFonts w:ascii="Consolas" w:hAnsi="Consolas" w:hint="eastAsia"/>
-          <w:color w:val="000000"/>
-        </w:rPr>
-        <w:t>功能如下：</w:t>
-      </w:r>
-    </w:p>
-    <w:p>
-      <w:pPr>
-        <w:pStyle w:val="HTML"/>
-        <w:shd w:val="clear" w:color="auto" w:fill="FFFFFF"/>
-        <w:rPr>
-          <w:rFonts w:ascii="Consolas" w:hAnsi="Consolas"/>
-          <w:color w:val="000000"/>
-        </w:rPr>
-      </w:pPr>
-      <w:r>
-        <w:rPr>
-          <w:rFonts w:ascii="Consolas" w:hAnsi="Consolas" w:hint="eastAsia"/>
-          <w:color w:val="000000"/>
-        </w:rPr>
-        <w:t>1</w:t>
-      </w:r>
-      <w:r>
-        <w:rPr>
-          <w:rFonts w:ascii="Consolas" w:hAnsi="Consolas"/>
-          <w:color w:val="000000"/>
-        </w:rPr>
-        <w:t>、</w:t>
-      </w:r>
-      <w:r>
-        <w:rPr>
-          <w:rFonts w:ascii="Consolas" w:hAnsi="Consolas" w:hint="eastAsia"/>
-          <w:color w:val="000000"/>
-        </w:rPr>
-        <w:t>析解</w:t>
-      </w:r>
-      <w:r>
-        <w:rPr>
-          <w:rFonts w:ascii="Consolas" w:hAnsi="Consolas" w:hint="eastAsia"/>
-          <w:color w:val="000000"/>
-        </w:rPr>
-        <w:t>J</w:t>
-      </w:r>
-      <w:r>
-        <w:rPr>
-          <w:rFonts w:ascii="Consolas" w:hAnsi="Consolas"/>
-          <w:color w:val="000000"/>
-        </w:rPr>
-        <w:t>SON</w:t>
-      </w:r>
-      <w:r>
-        <w:rPr>
-          <w:rFonts w:ascii="Consolas" w:hAnsi="Consolas" w:hint="eastAsia"/>
-          <w:color w:val="000000"/>
-        </w:rPr>
-        <w:t>数据，创建</w:t>
-      </w:r>
-      <w:r>
-        <w:rPr>
-          <w:rFonts w:ascii="Consolas" w:hAnsi="Consolas" w:hint="eastAsia"/>
-          <w:color w:val="000000"/>
-        </w:rPr>
-        <w:t>U</w:t>
-      </w:r>
-      <w:r>
-        <w:rPr>
-          <w:rFonts w:ascii="Consolas" w:hAnsi="Consolas"/>
-          <w:color w:val="000000"/>
-        </w:rPr>
-        <w:t>I</w:t>
-      </w:r>
-      <w:r>
-        <w:rPr>
-          <w:rFonts w:ascii="Consolas" w:hAnsi="Consolas" w:hint="eastAsia"/>
-          <w:color w:val="000000"/>
-        </w:rPr>
-        <w:t>界面，</w:t>
-      </w:r>
-      <w:r>
-        <w:rPr>
-          <w:rFonts w:ascii="Consolas" w:hAnsi="Consolas" w:hint="eastAsia"/>
-          <w:color w:val="000000"/>
-        </w:rPr>
-        <w:t>T</w:t>
-      </w:r>
-      <w:r>
-        <w:rPr>
-          <w:rFonts w:ascii="Consolas" w:hAnsi="Consolas"/>
-          <w:color w:val="000000"/>
-        </w:rPr>
-        <w:t>hemeView.java</w:t>
-      </w:r>
-      <w:r>
-        <w:rPr>
-          <w:rFonts w:ascii="Consolas" w:hAnsi="Consolas" w:hint="eastAsia"/>
-          <w:color w:val="000000"/>
-        </w:rPr>
-        <w:t>对应模板，</w:t>
-      </w:r>
-      <w:r>
-        <w:rPr>
-          <w:rFonts w:ascii="Consolas" w:hAnsi="Consolas"/>
-          <w:color w:val="000000"/>
-        </w:rPr>
-        <w:t>PagesViewPager</w:t>
-      </w:r>
-      <w:r>
-        <w:rPr>
-          <w:rFonts w:ascii="Consolas" w:hAnsi="Consolas" w:hint="eastAsia"/>
-          <w:color w:val="000000"/>
-        </w:rPr>
-        <w:t>继承自</w:t>
-      </w:r>
-      <w:r>
-        <w:rPr>
-          <w:rFonts w:ascii="Consolas" w:hAnsi="Consolas" w:hint="eastAsia"/>
-          <w:color w:val="000000"/>
-        </w:rPr>
-        <w:t>V</w:t>
-      </w:r>
-      <w:r>
-        <w:rPr>
-          <w:rFonts w:ascii="Consolas" w:hAnsi="Consolas"/>
-          <w:color w:val="000000"/>
-        </w:rPr>
-        <w:t>iewPage</w:t>
-      </w:r>
-      <w:r>
-        <w:rPr>
-          <w:rFonts w:ascii="Consolas" w:hAnsi="Consolas" w:hint="eastAsia"/>
-          <w:color w:val="000000"/>
-        </w:rPr>
-        <w:t>用来加载页面</w:t>
-      </w:r>
-      <w:r>
-        <w:rPr>
-          <w:rFonts w:ascii="Consolas" w:hAnsi="Consolas" w:hint="eastAsia"/>
-          <w:color w:val="000000"/>
-        </w:rPr>
-        <w:t>(</w:t>
-      </w:r>
-      <w:r>
-        <w:rPr>
-          <w:rFonts w:ascii="Consolas" w:hAnsi="Consolas"/>
-          <w:color w:val="000000"/>
-        </w:rPr>
-        <w:t>SimplePageView.java),</w:t>
-      </w:r>
-      <w:r>
-        <w:rPr>
-          <w:rFonts w:ascii="Consolas" w:hAnsi="Consolas"/>
-          <w:color w:val="000000"/>
-        </w:rPr>
-        <w:t xml:space="preserve"> </w:t>
-      </w:r>
-      <w:r>
-        <w:rPr>
-          <w:rFonts w:ascii="Consolas" w:hAnsi="Consolas"/>
-          <w:color w:val="000000"/>
-        </w:rPr>
-        <w:t>SimplePageView.java</w:t>
-      </w:r>
-      <w:r>
-        <w:rPr>
-          <w:rFonts w:ascii="Consolas" w:hAnsi="Consolas" w:hint="eastAsia"/>
-          <w:color w:val="000000"/>
-        </w:rPr>
-        <w:t>对应页面，</w:t>
-      </w:r>
-      <w:r>
-        <w:rPr>
-          <w:rFonts w:ascii="Consolas" w:hAnsi="Consolas"/>
-          <w:color w:val="000000"/>
-        </w:rPr>
-        <w:t>*CellView</w:t>
-      </w:r>
-      <w:r>
-        <w:rPr>
-          <w:rFonts w:ascii="Consolas" w:hAnsi="Consolas" w:hint="eastAsia"/>
-          <w:color w:val="000000"/>
-        </w:rPr>
-        <w:t>对应各个自定义</w:t>
-      </w:r>
-      <w:r>
-        <w:rPr>
-          <w:rFonts w:ascii="Consolas" w:hAnsi="Consolas" w:hint="eastAsia"/>
-          <w:color w:val="000000"/>
-        </w:rPr>
-        <w:t>V</w:t>
-      </w:r>
-      <w:r>
-        <w:rPr>
-          <w:rFonts w:ascii="Consolas" w:hAnsi="Consolas"/>
-          <w:color w:val="000000"/>
-        </w:rPr>
-        <w:t>iew</w:t>
-      </w:r>
-      <w:r>
-        <w:rPr>
-          <w:rFonts w:ascii="Consolas" w:hAnsi="Consolas" w:hint="eastAsia"/>
-          <w:color w:val="000000"/>
-        </w:rPr>
-        <w:t>。</w:t>
-      </w:r>
-    </w:p>
-    <w:p>
-      <w:pPr>
-        <w:pStyle w:val="HTML"/>
-        <w:shd w:val="clear" w:color="auto" w:fill="FFFFFF"/>
-        <w:rPr>
-          <w:rFonts w:ascii="Consolas" w:hAnsi="Consolas"/>
-          <w:color w:val="000000"/>
-        </w:rPr>
-      </w:pPr>
-      <w:r>
-        <w:rPr>
-          <w:rFonts w:ascii="Consolas" w:hAnsi="Consolas" w:hint="eastAsia"/>
-          <w:color w:val="000000"/>
-        </w:rPr>
-        <w:t>2</w:t>
-      </w:r>
-      <w:r>
-        <w:rPr>
-          <w:rFonts w:ascii="Consolas" w:hAnsi="Consolas" w:hint="eastAsia"/>
-          <w:color w:val="000000"/>
-        </w:rPr>
-        <w:t>、</w:t>
-      </w:r>
-      <w:r>
-        <w:rPr>
-          <w:rFonts w:ascii="Consolas" w:hAnsi="Consolas" w:hint="eastAsia"/>
-          <w:color w:val="000000"/>
-        </w:rPr>
-        <w:t>T</w:t>
-      </w:r>
-      <w:r>
-        <w:rPr>
-          <w:rFonts w:ascii="Consolas" w:hAnsi="Consolas"/>
-          <w:color w:val="000000"/>
-        </w:rPr>
-        <w:t>hemeView</w:t>
-      </w:r>
-      <w:r>
-        <w:rPr>
-          <w:rFonts w:ascii="Consolas" w:hAnsi="Consolas" w:hint="eastAsia"/>
-          <w:color w:val="000000"/>
-        </w:rPr>
-        <w:t>.</w:t>
-      </w:r>
-      <w:r>
-        <w:rPr>
-          <w:rFonts w:ascii="Consolas" w:hAnsi="Consolas"/>
-          <w:color w:val="000000"/>
-        </w:rPr>
-        <w:t>java</w:t>
-      </w:r>
-      <w:r>
-        <w:rPr>
-          <w:rFonts w:ascii="Consolas" w:hAnsi="Consolas" w:hint="eastAsia"/>
-          <w:color w:val="000000"/>
-        </w:rPr>
-        <w:t>中的方法</w:t>
-      </w:r>
-      <w:r>
-        <w:rPr>
-          <w:rFonts w:ascii="Consolas" w:hAnsi="Consolas"/>
-          <w:color w:val="000000"/>
-        </w:rPr>
-        <w:t>matchResolution</w:t>
-      </w:r>
-      <w:r>
-        <w:rPr>
-          <w:rFonts w:ascii="Consolas" w:hAnsi="Consolas" w:hint="eastAsia"/>
-          <w:color w:val="000000"/>
-        </w:rPr>
-        <w:t>(</w:t>
-      </w:r>
-      <w:r>
-        <w:rPr>
-          <w:rFonts w:ascii="Consolas" w:hAnsi="Consolas"/>
-          <w:color w:val="000000"/>
-        </w:rPr>
-        <w:t>)</w:t>
-      </w:r>
-      <w:r>
-        <w:rPr>
-          <w:rFonts w:ascii="Consolas" w:hAnsi="Consolas" w:hint="eastAsia"/>
-          <w:color w:val="000000"/>
-        </w:rPr>
-        <w:t>会以</w:t>
-      </w:r>
-      <w:r>
-        <w:rPr>
-          <w:rFonts w:ascii="Consolas" w:hAnsi="Consolas" w:hint="eastAsia"/>
-          <w:color w:val="000000"/>
-        </w:rPr>
-        <w:t>fi</w:t>
-      </w:r>
-      <w:r>
-        <w:rPr>
-          <w:rFonts w:ascii="Consolas" w:hAnsi="Consolas"/>
-          <w:color w:val="000000"/>
-        </w:rPr>
-        <w:t>tCenter</w:t>
-      </w:r>
-      <w:r>
-        <w:rPr>
-          <w:rFonts w:ascii="Consolas" w:hAnsi="Consolas" w:hint="eastAsia"/>
-          <w:color w:val="000000"/>
-        </w:rPr>
-        <w:t>的形式转换适配不同的分辨率。</w:t>
-      </w:r>
-    </w:p>
-    <w:p>
-      <w:pPr>
-        <w:pStyle w:val="HTML"/>
-        <w:shd w:val="clear" w:color="auto" w:fill="FFFFFF"/>
-        <w:rPr>
-          <w:rFonts w:ascii="Consolas" w:hAnsi="Consolas"/>
-          <w:color w:val="000000"/>
-        </w:rPr>
-      </w:pPr>
-      <w:r>
-        <w:rPr>
-          <w:rFonts w:ascii="Consolas" w:hAnsi="Consolas" w:hint="eastAsia"/>
-          <w:color w:val="000000"/>
-        </w:rPr>
-        <w:t>3</w:t>
-      </w:r>
-      <w:r>
-        <w:rPr>
-          <w:rFonts w:ascii="Consolas" w:hAnsi="Consolas"/>
-          <w:color w:val="000000"/>
-        </w:rPr>
-        <w:t>、</w:t>
-      </w:r>
-      <w:r>
-        <w:rPr>
-          <w:rFonts w:ascii="Consolas" w:hAnsi="Consolas" w:hint="eastAsia"/>
-          <w:color w:val="000000"/>
-        </w:rPr>
-        <w:t>T</w:t>
-      </w:r>
-      <w:r>
-        <w:rPr>
-          <w:rFonts w:ascii="Consolas" w:hAnsi="Consolas"/>
-          <w:color w:val="000000"/>
-        </w:rPr>
-        <w:t>hemeView</w:t>
-      </w:r>
-      <w:r>
-        <w:rPr>
-          <w:rFonts w:ascii="Consolas" w:hAnsi="Consolas" w:hint="eastAsia"/>
-          <w:color w:val="000000"/>
-        </w:rPr>
-        <w:t>.</w:t>
-      </w:r>
-      <w:r>
-        <w:rPr>
-          <w:rFonts w:ascii="Consolas" w:hAnsi="Consolas"/>
-          <w:color w:val="000000"/>
-        </w:rPr>
-        <w:t>java</w:t>
-      </w:r>
-      <w:r>
-        <w:rPr>
-          <w:rFonts w:ascii="Consolas" w:hAnsi="Consolas" w:hint="eastAsia"/>
-          <w:color w:val="000000"/>
-        </w:rPr>
-        <w:t>对应模板，</w:t>
-      </w:r>
-      <w:r>
-        <w:rPr>
-          <w:rFonts w:ascii="Consolas" w:hAnsi="Consolas"/>
-          <w:color w:val="000000"/>
-        </w:rPr>
-        <w:t>SimplePageView.java</w:t>
-      </w:r>
-      <w:r>
-        <w:rPr>
-          <w:rFonts w:ascii="Consolas" w:hAnsi="Consolas" w:hint="eastAsia"/>
-          <w:color w:val="000000"/>
-        </w:rPr>
-        <w:t>对应页面，</w:t>
-      </w:r>
-      <w:r>
-        <w:rPr>
-          <w:rFonts w:ascii="Consolas" w:hAnsi="Consolas"/>
-          <w:color w:val="000000"/>
-        </w:rPr>
-        <w:t>*CellView.java</w:t>
-      </w:r>
-      <w:r>
-        <w:rPr>
-          <w:rFonts w:ascii="Consolas" w:hAnsi="Consolas" w:hint="eastAsia"/>
-          <w:color w:val="000000"/>
-        </w:rPr>
-        <w:t>对应到具体自定义控件。</w:t>
-      </w:r>
-      <w:r>
-        <w:rPr>
-          <w:rFonts w:ascii="Consolas" w:hAnsi="Consolas"/>
-          <w:color w:val="000000"/>
-        </w:rPr>
-        <w:t>*CellView.java</w:t>
-      </w:r>
-      <w:r>
-        <w:rPr>
-          <w:rFonts w:ascii="Consolas" w:hAnsi="Consolas" w:hint="eastAsia"/>
-          <w:color w:val="000000"/>
-        </w:rPr>
-        <w:t>的生成加入了工厂方法设计模式，以后的主要工作也在于</w:t>
-      </w:r>
-      <w:r>
-        <w:rPr>
-          <w:rFonts w:ascii="Consolas" w:hAnsi="Consolas" w:hint="eastAsia"/>
-          <w:color w:val="000000"/>
-        </w:rPr>
-        <w:t>添加创建</w:t>
-      </w:r>
-      <w:r>
-        <w:rPr>
-          <w:rFonts w:ascii="Consolas" w:hAnsi="Consolas"/>
-          <w:color w:val="000000"/>
-        </w:rPr>
-        <w:t>*CellView.java</w:t>
-      </w:r>
-      <w:r>
-        <w:rPr>
-          <w:rFonts w:ascii="Consolas" w:hAnsi="Consolas" w:hint="eastAsia"/>
-          <w:color w:val="000000"/>
-        </w:rPr>
-        <w:t>，对功能进行扩展。</w:t>
-      </w:r>
-    </w:p>
-    <w:p/>
-    <w:p>
-      <w:pPr>
-        <w:pStyle w:val="4"/>
-      </w:pPr>
-      <w:r>
-        <w:rPr>
-          <w:rFonts w:hint="eastAsia"/>
-        </w:rPr>
-        <w:lastRenderedPageBreak/>
         <w:t>U</w:t>
       </w:r>
       <w:r>
@@ -4907,6 +4107,796 @@
           </wp:inline>
         </w:drawing>
       </w:r>
+    </w:p>
+    <w:p>
+      <w:pPr>
+        <w:pStyle w:val="4"/>
+      </w:pPr>
+      <w:r>
+        <w:rPr>
+          <w:rFonts w:hint="eastAsia"/>
+        </w:rPr>
+        <w:lastRenderedPageBreak/>
+        <w:t>主要类说明</w:t>
+      </w:r>
+    </w:p>
+    <w:p>
+      <w:pPr>
+        <w:pStyle w:val="HTML"/>
+        <w:shd w:val="clear" w:color="auto" w:fill="FFFFFF"/>
+        <w:rPr>
+          <w:rFonts w:ascii="Consolas" w:hAnsi="Consolas"/>
+          <w:b/>
+          <w:color w:val="000000"/>
+        </w:rPr>
+      </w:pPr>
+      <w:r>
+        <w:rPr>
+          <w:rFonts w:ascii="Consolas" w:hAnsi="Consolas"/>
+          <w:b/>
+          <w:color w:val="000000"/>
+        </w:rPr>
+        <w:t>com.flyzebra.flyui.chache.UpdataVersion.java</w:t>
+      </w:r>
+    </w:p>
+    <w:p>
+      <w:pPr>
+        <w:pStyle w:val="HTML"/>
+        <w:shd w:val="clear" w:color="auto" w:fill="FFFFFF"/>
+        <w:rPr>
+          <w:rFonts w:ascii="Consolas" w:hAnsi="Consolas"/>
+          <w:color w:val="000000"/>
+        </w:rPr>
+      </w:pPr>
+      <w:r>
+        <w:rPr>
+          <w:rFonts w:ascii="Consolas" w:hAnsi="Consolas" w:hint="eastAsia"/>
+          <w:color w:val="000000"/>
+        </w:rPr>
+        <w:t>功能如下：</w:t>
+      </w:r>
+    </w:p>
+    <w:p>
+      <w:pPr>
+        <w:pStyle w:val="HTML"/>
+        <w:shd w:val="clear" w:color="auto" w:fill="FFFFFF"/>
+        <w:rPr>
+          <w:color w:val="000000" w:themeColor="text1"/>
+        </w:rPr>
+      </w:pPr>
+      <w:r>
+        <w:rPr>
+          <w:rFonts w:ascii="Consolas" w:hAnsi="Consolas"/>
+          <w:color w:val="000000" w:themeColor="text1"/>
+        </w:rPr>
+        <w:t>1</w:t>
+      </w:r>
+      <w:r>
+        <w:rPr>
+          <w:rFonts w:hint="eastAsia"/>
+          <w:color w:val="000000" w:themeColor="text1"/>
+        </w:rPr>
+        <w:t>、从后台接口获取</w:t>
+      </w:r>
+      <w:r>
+        <w:rPr>
+          <w:rFonts w:ascii="Consolas" w:hAnsi="Consolas"/>
+          <w:color w:val="000000" w:themeColor="text1"/>
+        </w:rPr>
+        <w:t>Json</w:t>
+      </w:r>
+      <w:r>
+        <w:rPr>
+          <w:rFonts w:hint="eastAsia"/>
+          <w:color w:val="000000" w:themeColor="text1"/>
+        </w:rPr>
+        <w:t>数据，并下载</w:t>
+      </w:r>
+      <w:r>
+        <w:rPr>
+          <w:rFonts w:ascii="Consolas" w:hAnsi="Consolas"/>
+          <w:color w:val="000000" w:themeColor="text1"/>
+        </w:rPr>
+        <w:t>Json</w:t>
+      </w:r>
+      <w:r>
+        <w:rPr>
+          <w:rFonts w:hint="eastAsia"/>
+          <w:color w:val="000000" w:themeColor="text1"/>
+        </w:rPr>
+        <w:t>中指定的图片资源。</w:t>
+      </w:r>
+      <w:r>
+        <w:rPr>
+          <w:rFonts w:hint="eastAsia"/>
+          <w:color w:val="000000" w:themeColor="text1"/>
+        </w:rPr>
+        <w:br/>
+      </w:r>
+      <w:r>
+        <w:rPr>
+          <w:rFonts w:ascii="Consolas" w:hAnsi="Consolas"/>
+          <w:color w:val="000000" w:themeColor="text1"/>
+        </w:rPr>
+        <w:t>2</w:t>
+      </w:r>
+      <w:r>
+        <w:rPr>
+          <w:rFonts w:hint="eastAsia"/>
+          <w:color w:val="000000" w:themeColor="text1"/>
+        </w:rPr>
+        <w:t>、将</w:t>
+      </w:r>
+      <w:r>
+        <w:rPr>
+          <w:rFonts w:ascii="Consolas" w:hAnsi="Consolas"/>
+          <w:color w:val="000000" w:themeColor="text1"/>
+        </w:rPr>
+        <w:t>Json</w:t>
+      </w:r>
+      <w:r>
+        <w:rPr>
+          <w:rFonts w:hint="eastAsia"/>
+          <w:color w:val="000000" w:themeColor="text1"/>
+        </w:rPr>
+        <w:t>数据和图片资源缓存到本地</w:t>
+      </w:r>
+      <w:r>
+        <w:rPr>
+          <w:rFonts w:hint="eastAsia"/>
+          <w:color w:val="000000" w:themeColor="text1"/>
+        </w:rPr>
+        <w:br/>
+      </w:r>
+      <w:r>
+        <w:rPr>
+          <w:rFonts w:ascii="Consolas" w:hAnsi="Consolas"/>
+          <w:color w:val="000000" w:themeColor="text1"/>
+        </w:rPr>
+        <w:t>3</w:t>
+      </w:r>
+      <w:r>
+        <w:rPr>
+          <w:rFonts w:hint="eastAsia"/>
+          <w:color w:val="000000" w:themeColor="text1"/>
+        </w:rPr>
+        <w:t>、可从</w:t>
+      </w:r>
+      <w:r>
+        <w:rPr>
+          <w:rFonts w:ascii="Consolas" w:hAnsi="Consolas"/>
+          <w:color w:val="000000" w:themeColor="text1"/>
+        </w:rPr>
+        <w:t>assets</w:t>
+      </w:r>
+      <w:r>
+        <w:rPr>
+          <w:rFonts w:hint="eastAsia"/>
+          <w:color w:val="000000" w:themeColor="text1"/>
+        </w:rPr>
+        <w:t>中读取并解析数据。</w:t>
+      </w:r>
+    </w:p>
+    <w:p>
+      <w:pPr>
+        <w:pStyle w:val="HTML"/>
+        <w:shd w:val="clear" w:color="auto" w:fill="FFFFFF"/>
+        <w:rPr>
+          <w:rFonts w:ascii="Consolas" w:hAnsi="Consolas"/>
+          <w:color w:val="000000" w:themeColor="text1"/>
+        </w:rPr>
+      </w:pPr>
+    </w:p>
+    <w:p>
+      <w:pPr>
+        <w:pStyle w:val="HTML"/>
+        <w:shd w:val="clear" w:color="auto" w:fill="FFFFFF"/>
+        <w:rPr>
+          <w:rFonts w:ascii="Consolas" w:hAnsi="Consolas"/>
+          <w:b/>
+          <w:color w:val="000000"/>
+        </w:rPr>
+      </w:pPr>
+      <w:r>
+        <w:rPr>
+          <w:rFonts w:ascii="Consolas" w:hAnsi="Consolas"/>
+          <w:b/>
+          <w:color w:val="000000"/>
+        </w:rPr>
+        <w:t>com.flyzebra.flyui.view.themeview.ThemeView.java</w:t>
+      </w:r>
+      <w:r>
+        <w:rPr>
+          <w:rFonts w:ascii="Consolas" w:hAnsi="Consolas"/>
+          <w:b/>
+          <w:color w:val="000000"/>
+        </w:rPr>
+        <w:t xml:space="preserve"> </w:t>
+      </w:r>
+      <w:r>
+        <w:rPr>
+          <w:rFonts w:ascii="Consolas" w:hAnsi="Consolas"/>
+          <w:b/>
+          <w:color w:val="FF0000"/>
+        </w:rPr>
+        <w:t>//</w:t>
+      </w:r>
+      <w:r>
+        <w:rPr>
+          <w:rFonts w:ascii="Consolas" w:hAnsi="Consolas" w:hint="eastAsia"/>
+          <w:b/>
+          <w:color w:val="FF0000"/>
+        </w:rPr>
+        <w:t>模板</w:t>
+      </w:r>
+    </w:p>
+    <w:p>
+      <w:pPr>
+        <w:pStyle w:val="HTML"/>
+        <w:shd w:val="clear" w:color="auto" w:fill="FFFFFF"/>
+        <w:rPr>
+          <w:rFonts w:ascii="Consolas" w:hAnsi="Consolas"/>
+          <w:b/>
+          <w:color w:val="000000"/>
+        </w:rPr>
+      </w:pPr>
+      <w:r>
+        <w:rPr>
+          <w:rFonts w:ascii="Consolas" w:hAnsi="Consolas"/>
+          <w:b/>
+          <w:color w:val="000000"/>
+        </w:rPr>
+        <w:t>com.flyzebra.flyui.view.themeview.PagesViewPager.java</w:t>
+      </w:r>
+    </w:p>
+    <w:p>
+      <w:pPr>
+        <w:pStyle w:val="HTML"/>
+        <w:shd w:val="clear" w:color="auto" w:fill="FFFFFF"/>
+        <w:rPr>
+          <w:rFonts w:ascii="Consolas" w:hAnsi="Consolas"/>
+          <w:b/>
+          <w:color w:val="FF0000"/>
+        </w:rPr>
+      </w:pPr>
+      <w:r>
+        <w:rPr>
+          <w:rFonts w:ascii="Consolas" w:hAnsi="Consolas"/>
+          <w:b/>
+          <w:color w:val="000000"/>
+        </w:rPr>
+        <w:t>com.flyzebra.flyui.view.pageview</w:t>
+      </w:r>
+      <w:r>
+        <w:rPr>
+          <w:rFonts w:ascii="Consolas" w:hAnsi="Consolas" w:hint="eastAsia"/>
+          <w:b/>
+          <w:color w:val="000000"/>
+        </w:rPr>
+        <w:t>.</w:t>
+      </w:r>
+      <w:r>
+        <w:rPr>
+          <w:rFonts w:ascii="Consolas" w:hAnsi="Consolas"/>
+          <w:b/>
+          <w:color w:val="000000"/>
+        </w:rPr>
+        <w:t>SimplePageView.java</w:t>
+      </w:r>
+      <w:r>
+        <w:rPr>
+          <w:rFonts w:ascii="Consolas" w:hAnsi="Consolas"/>
+          <w:b/>
+          <w:color w:val="000000"/>
+        </w:rPr>
+        <w:t xml:space="preserve"> </w:t>
+      </w:r>
+      <w:r>
+        <w:rPr>
+          <w:rFonts w:ascii="Consolas" w:hAnsi="Consolas"/>
+          <w:b/>
+          <w:color w:val="FF0000"/>
+        </w:rPr>
+        <w:t>//</w:t>
+      </w:r>
+      <w:r>
+        <w:rPr>
+          <w:rFonts w:ascii="Consolas" w:hAnsi="Consolas" w:hint="eastAsia"/>
+          <w:b/>
+          <w:color w:val="FF0000"/>
+        </w:rPr>
+        <w:t>单页</w:t>
+      </w:r>
+    </w:p>
+    <w:p>
+      <w:pPr>
+        <w:pStyle w:val="HTML"/>
+        <w:shd w:val="clear" w:color="auto" w:fill="FFFFFF"/>
+        <w:rPr>
+          <w:rFonts w:ascii="Consolas" w:hAnsi="Consolas"/>
+          <w:b/>
+          <w:color w:val="000000"/>
+        </w:rPr>
+      </w:pPr>
+      <w:r>
+        <w:rPr>
+          <w:rFonts w:ascii="Consolas" w:hAnsi="Consolas"/>
+          <w:b/>
+          <w:color w:val="000000"/>
+        </w:rPr>
+        <w:t>com.flyzebra.flyui.view.cellview.*CellView.java</w:t>
+      </w:r>
+      <w:r>
+        <w:rPr>
+          <w:rFonts w:ascii="Consolas" w:hAnsi="Consolas"/>
+          <w:b/>
+          <w:color w:val="000000"/>
+        </w:rPr>
+        <w:t xml:space="preserve"> </w:t>
+      </w:r>
+      <w:r>
+        <w:rPr>
+          <w:rFonts w:ascii="Consolas" w:hAnsi="Consolas"/>
+          <w:b/>
+          <w:color w:val="FF0000"/>
+        </w:rPr>
+        <w:t>//</w:t>
+      </w:r>
+      <w:r>
+        <w:rPr>
+          <w:rFonts w:ascii="Consolas" w:hAnsi="Consolas" w:hint="eastAsia"/>
+          <w:b/>
+          <w:color w:val="FF0000"/>
+        </w:rPr>
+        <w:t>单个控件</w:t>
+      </w:r>
+    </w:p>
+    <w:p>
+      <w:pPr>
+        <w:pStyle w:val="HTML"/>
+        <w:shd w:val="clear" w:color="auto" w:fill="FFFFFF"/>
+        <w:rPr>
+          <w:rFonts w:ascii="Consolas" w:hAnsi="Consolas"/>
+          <w:color w:val="000000"/>
+        </w:rPr>
+      </w:pPr>
+      <w:r>
+        <w:rPr>
+          <w:rFonts w:ascii="Consolas" w:hAnsi="Consolas" w:hint="eastAsia"/>
+          <w:color w:val="000000"/>
+        </w:rPr>
+        <w:t>功能如下：</w:t>
+      </w:r>
+    </w:p>
+    <w:p>
+      <w:pPr>
+        <w:pStyle w:val="HTML"/>
+        <w:shd w:val="clear" w:color="auto" w:fill="FFFFFF"/>
+        <w:rPr>
+          <w:rFonts w:ascii="Consolas" w:hAnsi="Consolas"/>
+          <w:color w:val="000000"/>
+        </w:rPr>
+      </w:pPr>
+      <w:r>
+        <w:rPr>
+          <w:rFonts w:ascii="Consolas" w:hAnsi="Consolas" w:hint="eastAsia"/>
+          <w:color w:val="000000"/>
+        </w:rPr>
+        <w:t>1</w:t>
+      </w:r>
+      <w:r>
+        <w:rPr>
+          <w:rFonts w:ascii="Consolas" w:hAnsi="Consolas"/>
+          <w:color w:val="000000"/>
+        </w:rPr>
+        <w:t>、</w:t>
+      </w:r>
+      <w:r>
+        <w:rPr>
+          <w:rFonts w:ascii="Consolas" w:hAnsi="Consolas" w:hint="eastAsia"/>
+          <w:color w:val="000000"/>
+        </w:rPr>
+        <w:t>析解</w:t>
+      </w:r>
+      <w:r>
+        <w:rPr>
+          <w:rFonts w:ascii="Consolas" w:hAnsi="Consolas" w:hint="eastAsia"/>
+          <w:color w:val="000000"/>
+        </w:rPr>
+        <w:t>J</w:t>
+      </w:r>
+      <w:r>
+        <w:rPr>
+          <w:rFonts w:ascii="Consolas" w:hAnsi="Consolas"/>
+          <w:color w:val="000000"/>
+        </w:rPr>
+        <w:t>SON</w:t>
+      </w:r>
+      <w:r>
+        <w:rPr>
+          <w:rFonts w:ascii="Consolas" w:hAnsi="Consolas" w:hint="eastAsia"/>
+          <w:color w:val="000000"/>
+        </w:rPr>
+        <w:t>数据，创建</w:t>
+      </w:r>
+      <w:r>
+        <w:rPr>
+          <w:rFonts w:ascii="Consolas" w:hAnsi="Consolas" w:hint="eastAsia"/>
+          <w:color w:val="000000"/>
+        </w:rPr>
+        <w:t>U</w:t>
+      </w:r>
+      <w:r>
+        <w:rPr>
+          <w:rFonts w:ascii="Consolas" w:hAnsi="Consolas"/>
+          <w:color w:val="000000"/>
+        </w:rPr>
+        <w:t>I</w:t>
+      </w:r>
+      <w:r>
+        <w:rPr>
+          <w:rFonts w:ascii="Consolas" w:hAnsi="Consolas" w:hint="eastAsia"/>
+          <w:color w:val="000000"/>
+        </w:rPr>
+        <w:t>界面，</w:t>
+      </w:r>
+      <w:r>
+        <w:rPr>
+          <w:rFonts w:ascii="Consolas" w:hAnsi="Consolas" w:hint="eastAsia"/>
+          <w:color w:val="000000"/>
+        </w:rPr>
+        <w:t>T</w:t>
+      </w:r>
+      <w:r>
+        <w:rPr>
+          <w:rFonts w:ascii="Consolas" w:hAnsi="Consolas"/>
+          <w:color w:val="000000"/>
+        </w:rPr>
+        <w:t>hemeView.java</w:t>
+      </w:r>
+      <w:r>
+        <w:rPr>
+          <w:rFonts w:ascii="Consolas" w:hAnsi="Consolas" w:hint="eastAsia"/>
+          <w:color w:val="000000"/>
+        </w:rPr>
+        <w:t>对应模板，</w:t>
+      </w:r>
+      <w:r>
+        <w:rPr>
+          <w:rFonts w:ascii="Consolas" w:hAnsi="Consolas"/>
+          <w:color w:val="000000"/>
+        </w:rPr>
+        <w:t>PagesViewPager</w:t>
+      </w:r>
+      <w:r>
+        <w:rPr>
+          <w:rFonts w:ascii="Consolas" w:hAnsi="Consolas" w:hint="eastAsia"/>
+          <w:color w:val="000000"/>
+        </w:rPr>
+        <w:t>继承自</w:t>
+      </w:r>
+      <w:r>
+        <w:rPr>
+          <w:rFonts w:ascii="Consolas" w:hAnsi="Consolas" w:hint="eastAsia"/>
+          <w:color w:val="000000"/>
+        </w:rPr>
+        <w:t>V</w:t>
+      </w:r>
+      <w:r>
+        <w:rPr>
+          <w:rFonts w:ascii="Consolas" w:hAnsi="Consolas"/>
+          <w:color w:val="000000"/>
+        </w:rPr>
+        <w:t>iewPage</w:t>
+      </w:r>
+      <w:r>
+        <w:rPr>
+          <w:rFonts w:ascii="Consolas" w:hAnsi="Consolas" w:hint="eastAsia"/>
+          <w:color w:val="000000"/>
+        </w:rPr>
+        <w:t>用来加载页面</w:t>
+      </w:r>
+      <w:r>
+        <w:rPr>
+          <w:rFonts w:ascii="Consolas" w:hAnsi="Consolas" w:hint="eastAsia"/>
+          <w:color w:val="000000"/>
+        </w:rPr>
+        <w:t>(</w:t>
+      </w:r>
+      <w:r>
+        <w:rPr>
+          <w:rFonts w:ascii="Consolas" w:hAnsi="Consolas"/>
+          <w:color w:val="000000"/>
+        </w:rPr>
+        <w:t>SimplePageView.java),</w:t>
+      </w:r>
+      <w:r>
+        <w:rPr>
+          <w:rFonts w:ascii="Consolas" w:hAnsi="Consolas"/>
+          <w:color w:val="000000"/>
+        </w:rPr>
+        <w:t xml:space="preserve"> </w:t>
+      </w:r>
+      <w:r>
+        <w:rPr>
+          <w:rFonts w:ascii="Consolas" w:hAnsi="Consolas"/>
+          <w:color w:val="000000"/>
+        </w:rPr>
+        <w:t>SimplePageView.java</w:t>
+      </w:r>
+      <w:r>
+        <w:rPr>
+          <w:rFonts w:ascii="Consolas" w:hAnsi="Consolas" w:hint="eastAsia"/>
+          <w:color w:val="000000"/>
+        </w:rPr>
+        <w:t>对应页面，</w:t>
+      </w:r>
+      <w:r>
+        <w:rPr>
+          <w:rFonts w:ascii="Consolas" w:hAnsi="Consolas"/>
+          <w:color w:val="000000"/>
+        </w:rPr>
+        <w:t>*CellView</w:t>
+      </w:r>
+      <w:r>
+        <w:rPr>
+          <w:rFonts w:ascii="Consolas" w:hAnsi="Consolas" w:hint="eastAsia"/>
+          <w:color w:val="000000"/>
+        </w:rPr>
+        <w:t>对应各个自定义</w:t>
+      </w:r>
+      <w:r>
+        <w:rPr>
+          <w:rFonts w:ascii="Consolas" w:hAnsi="Consolas" w:hint="eastAsia"/>
+          <w:color w:val="000000"/>
+        </w:rPr>
+        <w:t>V</w:t>
+      </w:r>
+      <w:r>
+        <w:rPr>
+          <w:rFonts w:ascii="Consolas" w:hAnsi="Consolas"/>
+          <w:color w:val="000000"/>
+        </w:rPr>
+        <w:t>iew</w:t>
+      </w:r>
+      <w:r>
+        <w:rPr>
+          <w:rFonts w:ascii="Consolas" w:hAnsi="Consolas" w:hint="eastAsia"/>
+          <w:color w:val="000000"/>
+        </w:rPr>
+        <w:t>。</w:t>
+      </w:r>
+    </w:p>
+    <w:p>
+      <w:pPr>
+        <w:pStyle w:val="HTML"/>
+        <w:shd w:val="clear" w:color="auto" w:fill="FFFFFF"/>
+        <w:rPr>
+          <w:rFonts w:ascii="Consolas" w:hAnsi="Consolas"/>
+          <w:color w:val="000000"/>
+        </w:rPr>
+      </w:pPr>
+      <w:r>
+        <w:rPr>
+          <w:rFonts w:ascii="Consolas" w:hAnsi="Consolas" w:hint="eastAsia"/>
+          <w:color w:val="000000"/>
+        </w:rPr>
+        <w:t>2</w:t>
+      </w:r>
+      <w:r>
+        <w:rPr>
+          <w:rFonts w:ascii="Consolas" w:hAnsi="Consolas" w:hint="eastAsia"/>
+          <w:color w:val="000000"/>
+        </w:rPr>
+        <w:t>、</w:t>
+      </w:r>
+      <w:r>
+        <w:rPr>
+          <w:rFonts w:ascii="Consolas" w:hAnsi="Consolas" w:hint="eastAsia"/>
+          <w:color w:val="000000"/>
+        </w:rPr>
+        <w:t>T</w:t>
+      </w:r>
+      <w:r>
+        <w:rPr>
+          <w:rFonts w:ascii="Consolas" w:hAnsi="Consolas"/>
+          <w:color w:val="000000"/>
+        </w:rPr>
+        <w:t>hemeView</w:t>
+      </w:r>
+      <w:r>
+        <w:rPr>
+          <w:rFonts w:ascii="Consolas" w:hAnsi="Consolas" w:hint="eastAsia"/>
+          <w:color w:val="000000"/>
+        </w:rPr>
+        <w:t>.</w:t>
+      </w:r>
+      <w:r>
+        <w:rPr>
+          <w:rFonts w:ascii="Consolas" w:hAnsi="Consolas"/>
+          <w:color w:val="000000"/>
+        </w:rPr>
+        <w:t>java</w:t>
+      </w:r>
+      <w:r>
+        <w:rPr>
+          <w:rFonts w:ascii="Consolas" w:hAnsi="Consolas" w:hint="eastAsia"/>
+          <w:color w:val="000000"/>
+        </w:rPr>
+        <w:t>中的方法</w:t>
+      </w:r>
+      <w:r>
+        <w:rPr>
+          <w:rFonts w:ascii="Consolas" w:hAnsi="Consolas"/>
+          <w:color w:val="000000"/>
+        </w:rPr>
+        <w:t>matchResolution</w:t>
+      </w:r>
+      <w:r>
+        <w:rPr>
+          <w:rFonts w:ascii="Consolas" w:hAnsi="Consolas" w:hint="eastAsia"/>
+          <w:color w:val="000000"/>
+        </w:rPr>
+        <w:t>(</w:t>
+      </w:r>
+      <w:r>
+        <w:rPr>
+          <w:rFonts w:ascii="Consolas" w:hAnsi="Consolas"/>
+          <w:color w:val="000000"/>
+        </w:rPr>
+        <w:t>)</w:t>
+      </w:r>
+      <w:r>
+        <w:rPr>
+          <w:rFonts w:ascii="Consolas" w:hAnsi="Consolas" w:hint="eastAsia"/>
+          <w:color w:val="000000"/>
+        </w:rPr>
+        <w:t>会以</w:t>
+      </w:r>
+      <w:r>
+        <w:rPr>
+          <w:rFonts w:ascii="Consolas" w:hAnsi="Consolas" w:hint="eastAsia"/>
+          <w:color w:val="000000"/>
+        </w:rPr>
+        <w:t>fi</w:t>
+      </w:r>
+      <w:r>
+        <w:rPr>
+          <w:rFonts w:ascii="Consolas" w:hAnsi="Consolas"/>
+          <w:color w:val="000000"/>
+        </w:rPr>
+        <w:t>tCenter</w:t>
+      </w:r>
+      <w:r>
+        <w:rPr>
+          <w:rFonts w:ascii="Consolas" w:hAnsi="Consolas" w:hint="eastAsia"/>
+          <w:color w:val="000000"/>
+        </w:rPr>
+        <w:t>的形式转换适配不同的分辨率。</w:t>
+      </w:r>
+    </w:p>
+    <w:p>
+      <w:pPr>
+        <w:pStyle w:val="HTML"/>
+        <w:shd w:val="clear" w:color="auto" w:fill="FFFFFF"/>
+        <w:rPr>
+          <w:rFonts w:ascii="Consolas" w:hAnsi="Consolas"/>
+          <w:color w:val="000000"/>
+        </w:rPr>
+      </w:pPr>
+      <w:r>
+        <w:rPr>
+          <w:rFonts w:ascii="Consolas" w:hAnsi="Consolas" w:hint="eastAsia"/>
+          <w:color w:val="000000"/>
+        </w:rPr>
+        <w:t>3</w:t>
+      </w:r>
+      <w:r>
+        <w:rPr>
+          <w:rFonts w:ascii="Consolas" w:hAnsi="Consolas"/>
+          <w:color w:val="000000"/>
+        </w:rPr>
+        <w:t>、</w:t>
+      </w:r>
+      <w:r>
+        <w:rPr>
+          <w:rFonts w:ascii="Consolas" w:hAnsi="Consolas" w:hint="eastAsia"/>
+          <w:color w:val="000000"/>
+        </w:rPr>
+        <w:t>T</w:t>
+      </w:r>
+      <w:r>
+        <w:rPr>
+          <w:rFonts w:ascii="Consolas" w:hAnsi="Consolas"/>
+          <w:color w:val="000000"/>
+        </w:rPr>
+        <w:t>hemeView</w:t>
+      </w:r>
+      <w:r>
+        <w:rPr>
+          <w:rFonts w:ascii="Consolas" w:hAnsi="Consolas" w:hint="eastAsia"/>
+          <w:color w:val="000000"/>
+        </w:rPr>
+        <w:t>.</w:t>
+      </w:r>
+      <w:r>
+        <w:rPr>
+          <w:rFonts w:ascii="Consolas" w:hAnsi="Consolas"/>
+          <w:color w:val="000000"/>
+        </w:rPr>
+        <w:t>java</w:t>
+      </w:r>
+      <w:r>
+        <w:rPr>
+          <w:rFonts w:ascii="Consolas" w:hAnsi="Consolas" w:hint="eastAsia"/>
+          <w:color w:val="000000"/>
+        </w:rPr>
+        <w:t>对应模板，</w:t>
+      </w:r>
+      <w:r>
+        <w:rPr>
+          <w:rFonts w:ascii="Consolas" w:hAnsi="Consolas"/>
+          <w:color w:val="000000"/>
+        </w:rPr>
+        <w:t>SimplePageView.java</w:t>
+      </w:r>
+      <w:r>
+        <w:rPr>
+          <w:rFonts w:ascii="Consolas" w:hAnsi="Consolas" w:hint="eastAsia"/>
+          <w:color w:val="000000"/>
+        </w:rPr>
+        <w:t>对应页面，</w:t>
+      </w:r>
+      <w:r>
+        <w:rPr>
+          <w:rFonts w:ascii="Consolas" w:hAnsi="Consolas"/>
+          <w:color w:val="000000"/>
+        </w:rPr>
+        <w:t>*CellView.java</w:t>
+      </w:r>
+      <w:r>
+        <w:rPr>
+          <w:rFonts w:ascii="Consolas" w:hAnsi="Consolas" w:hint="eastAsia"/>
+          <w:color w:val="000000"/>
+        </w:rPr>
+        <w:t>对应到具体自定义控件。</w:t>
+      </w:r>
+      <w:r>
+        <w:rPr>
+          <w:rFonts w:ascii="Consolas" w:hAnsi="Consolas"/>
+          <w:color w:val="000000"/>
+        </w:rPr>
+        <w:t>*CellView.java</w:t>
+      </w:r>
+      <w:r>
+        <w:rPr>
+          <w:rFonts w:ascii="Consolas" w:hAnsi="Consolas" w:hint="eastAsia"/>
+          <w:color w:val="000000"/>
+        </w:rPr>
+        <w:t>的生成加入了工厂方法设计模式，以后的主要工作也在于添加创建</w:t>
+      </w:r>
+      <w:r>
+        <w:rPr>
+          <w:rFonts w:ascii="Consolas" w:hAnsi="Consolas"/>
+          <w:color w:val="000000"/>
+        </w:rPr>
+        <w:t>*CellView.java</w:t>
+      </w:r>
+      <w:r>
+        <w:rPr>
+          <w:rFonts w:ascii="Consolas" w:hAnsi="Consolas" w:hint="eastAsia"/>
+          <w:color w:val="000000"/>
+        </w:rPr>
+        <w:t>，对功能进行扩展。</w:t>
+      </w:r>
+    </w:p>
+    <w:p>
+      <w:pPr>
+        <w:jc w:val="left"/>
+        <w:rPr>
+          <w:rFonts w:hint="eastAsia"/>
+        </w:rPr>
+      </w:pPr>
     </w:p>
     <w:p>
       <w:pPr>
@@ -15646,7 +15636,7 @@
         <w:pStyle w:val="HTML"/>
         <w:shd w:val="clear" w:color="auto" w:fill="FFFFFF"/>
         <w:rPr>
-          <w:rFonts w:ascii="Consolas" w:hAnsi="Consolas" w:hint="eastAsia"/>
+          <w:rFonts w:ascii="Consolas" w:hAnsi="Consolas"/>
           <w:b/>
           <w:color w:val="FF0000"/>
         </w:rPr>
@@ -15862,143 +15852,143 @@
         </w:rPr>
         <w:t>界面。</w:t>
       </w:r>
+    </w:p>
+    <w:p>
+      <w:pPr>
+        <w:pStyle w:val="HTML"/>
+        <w:shd w:val="clear" w:color="auto" w:fill="FFFFFF"/>
+        <w:rPr>
+          <w:rFonts w:ascii="Consolas" w:hAnsi="Consolas"/>
+          <w:color w:val="000000" w:themeColor="text1"/>
+        </w:rPr>
+      </w:pPr>
+      <w:r>
+        <w:rPr>
+          <w:rFonts w:ascii="Consolas" w:hAnsi="Consolas" w:hint="eastAsia"/>
+          <w:b/>
+          <w:color w:val="000000" w:themeColor="text1"/>
+        </w:rPr>
+        <w:t>页面</w:t>
+      </w:r>
+      <w:r>
+        <w:rPr>
+          <w:rFonts w:ascii="Consolas" w:hAnsi="Consolas" w:hint="eastAsia"/>
+          <w:b/>
+          <w:color w:val="000000" w:themeColor="text1"/>
+        </w:rPr>
+        <w:t>V</w:t>
+      </w:r>
+      <w:r>
+        <w:rPr>
+          <w:rFonts w:ascii="Consolas" w:hAnsi="Consolas"/>
+          <w:b/>
+          <w:color w:val="000000" w:themeColor="text1"/>
+        </w:rPr>
+        <w:t>iew…</w:t>
+      </w:r>
+      <w:r>
+        <w:rPr>
+          <w:rFonts w:ascii="Consolas" w:hAnsi="Consolas"/>
+          <w:color w:val="000000" w:themeColor="text1"/>
+        </w:rPr>
+        <w:t>:</w:t>
+      </w:r>
+      <w:r>
+        <w:rPr>
+          <w:rFonts w:ascii="Consolas" w:hAnsi="Consolas" w:hint="eastAsia"/>
+          <w:color w:val="000000" w:themeColor="text1"/>
+        </w:rPr>
+        <w:t>对应用于一页</w:t>
+      </w:r>
+      <w:r>
+        <w:rPr>
+          <w:rFonts w:ascii="Consolas" w:hAnsi="Consolas" w:hint="eastAsia"/>
+          <w:color w:val="000000" w:themeColor="text1"/>
+        </w:rPr>
+        <w:t>UI</w:t>
+      </w:r>
+      <w:r>
+        <w:rPr>
+          <w:rFonts w:ascii="Consolas" w:hAnsi="Consolas" w:hint="eastAsia"/>
+          <w:color w:val="000000" w:themeColor="text1"/>
+        </w:rPr>
+        <w:t>界</w:t>
+      </w:r>
+      <w:r>
+        <w:rPr>
+          <w:rFonts w:ascii="Consolas" w:hAnsi="Consolas" w:hint="eastAsia"/>
+          <w:color w:val="000000" w:themeColor="text1"/>
+        </w:rPr>
+        <w:t>面。</w:t>
+      </w:r>
+    </w:p>
+    <w:p>
+      <w:pPr>
+        <w:pStyle w:val="HTML"/>
+        <w:shd w:val="clear" w:color="auto" w:fill="FFFFFF"/>
+        <w:rPr>
+          <w:rFonts w:ascii="Consolas" w:hAnsi="Consolas"/>
+          <w:color w:val="000000" w:themeColor="text1"/>
+        </w:rPr>
+      </w:pPr>
+      <w:r>
+        <w:rPr>
+          <w:rFonts w:ascii="Consolas" w:hAnsi="Consolas" w:hint="eastAsia"/>
+          <w:b/>
+          <w:color w:val="000000" w:themeColor="text1"/>
+        </w:rPr>
+        <w:t>子项</w:t>
+      </w:r>
+      <w:r>
+        <w:rPr>
+          <w:rFonts w:ascii="Consolas" w:hAnsi="Consolas"/>
+          <w:b/>
+          <w:color w:val="000000" w:themeColor="text1"/>
+        </w:rPr>
+        <w:t>View</w:t>
+      </w:r>
+      <w:r>
+        <w:rPr>
+          <w:rFonts w:ascii="Consolas" w:hAnsi="Consolas"/>
+          <w:color w:val="000000" w:themeColor="text1"/>
+        </w:rPr>
+        <w:t>…:</w:t>
+      </w:r>
+      <w:r>
+        <w:rPr>
+          <w:rFonts w:ascii="Consolas" w:hAnsi="Consolas" w:hint="eastAsia"/>
+          <w:color w:val="000000" w:themeColor="text1"/>
+        </w:rPr>
+        <w:t>对于一页中的一个自定义</w:t>
+      </w:r>
+      <w:r>
+        <w:rPr>
+          <w:rFonts w:ascii="Consolas" w:hAnsi="Consolas" w:hint="eastAsia"/>
+          <w:color w:val="000000" w:themeColor="text1"/>
+        </w:rPr>
+        <w:t>V</w:t>
+      </w:r>
+      <w:r>
+        <w:rPr>
+          <w:rFonts w:ascii="Consolas" w:hAnsi="Consolas"/>
+          <w:color w:val="000000" w:themeColor="text1"/>
+        </w:rPr>
+        <w:t>iew</w:t>
+      </w:r>
+      <w:r>
+        <w:rPr>
+          <w:rFonts w:ascii="Consolas" w:hAnsi="Consolas"/>
+          <w:color w:val="000000" w:themeColor="text1"/>
+        </w:rPr>
+        <w:t>。</w:t>
+      </w:r>
+    </w:p>
+    <w:p>
+      <w:pPr>
+        <w:pStyle w:val="3"/>
+      </w:pPr>
       <w:bookmarkStart w:id="8" w:name="_GoBack"/>
       <w:bookmarkEnd w:id="8"/>
-    </w:p>
-    <w:p>
-      <w:pPr>
-        <w:pStyle w:val="HTML"/>
-        <w:shd w:val="clear" w:color="auto" w:fill="FFFFFF"/>
-        <w:rPr>
-          <w:rFonts w:ascii="Consolas" w:hAnsi="Consolas"/>
-          <w:color w:val="000000" w:themeColor="text1"/>
-        </w:rPr>
-      </w:pPr>
-      <w:r>
-        <w:rPr>
-          <w:rFonts w:ascii="Consolas" w:hAnsi="Consolas" w:hint="eastAsia"/>
-          <w:b/>
-          <w:color w:val="000000" w:themeColor="text1"/>
-        </w:rPr>
-        <w:t>页面</w:t>
-      </w:r>
-      <w:r>
-        <w:rPr>
-          <w:rFonts w:ascii="Consolas" w:hAnsi="Consolas" w:hint="eastAsia"/>
-          <w:b/>
-          <w:color w:val="000000" w:themeColor="text1"/>
-        </w:rPr>
-        <w:t>V</w:t>
-      </w:r>
-      <w:r>
-        <w:rPr>
-          <w:rFonts w:ascii="Consolas" w:hAnsi="Consolas"/>
-          <w:b/>
-          <w:color w:val="000000" w:themeColor="text1"/>
-        </w:rPr>
-        <w:t>iew…</w:t>
-      </w:r>
-      <w:r>
-        <w:rPr>
-          <w:rFonts w:ascii="Consolas" w:hAnsi="Consolas"/>
-          <w:color w:val="000000" w:themeColor="text1"/>
-        </w:rPr>
-        <w:t>:</w:t>
-      </w:r>
-      <w:r>
-        <w:rPr>
-          <w:rFonts w:ascii="Consolas" w:hAnsi="Consolas" w:hint="eastAsia"/>
-          <w:color w:val="000000" w:themeColor="text1"/>
-        </w:rPr>
-        <w:t>对应用于一页</w:t>
-      </w:r>
-      <w:r>
-        <w:rPr>
-          <w:rFonts w:ascii="Consolas" w:hAnsi="Consolas" w:hint="eastAsia"/>
-          <w:color w:val="000000" w:themeColor="text1"/>
-        </w:rPr>
-        <w:t>UI</w:t>
-      </w:r>
-      <w:r>
-        <w:rPr>
-          <w:rFonts w:ascii="Consolas" w:hAnsi="Consolas" w:hint="eastAsia"/>
-          <w:color w:val="000000" w:themeColor="text1"/>
-        </w:rPr>
-        <w:t>界</w:t>
-      </w:r>
-      <w:r>
-        <w:rPr>
-          <w:rFonts w:ascii="Consolas" w:hAnsi="Consolas" w:hint="eastAsia"/>
-          <w:color w:val="000000" w:themeColor="text1"/>
-        </w:rPr>
-        <w:t>面。</w:t>
-      </w:r>
-    </w:p>
-    <w:p>
-      <w:pPr>
-        <w:pStyle w:val="HTML"/>
-        <w:shd w:val="clear" w:color="auto" w:fill="FFFFFF"/>
-        <w:rPr>
-          <w:rFonts w:ascii="Consolas" w:hAnsi="Consolas" w:hint="eastAsia"/>
-          <w:color w:val="000000" w:themeColor="text1"/>
-        </w:rPr>
-      </w:pPr>
-      <w:r>
-        <w:rPr>
-          <w:rFonts w:ascii="Consolas" w:hAnsi="Consolas" w:hint="eastAsia"/>
-          <w:b/>
-          <w:color w:val="000000" w:themeColor="text1"/>
-        </w:rPr>
-        <w:t>子项</w:t>
-      </w:r>
-      <w:r>
-        <w:rPr>
-          <w:rFonts w:ascii="Consolas" w:hAnsi="Consolas"/>
-          <w:b/>
-          <w:color w:val="000000" w:themeColor="text1"/>
-        </w:rPr>
-        <w:t>View</w:t>
-      </w:r>
-      <w:r>
-        <w:rPr>
-          <w:rFonts w:ascii="Consolas" w:hAnsi="Consolas"/>
-          <w:color w:val="000000" w:themeColor="text1"/>
-        </w:rPr>
-        <w:t>…:</w:t>
-      </w:r>
-      <w:r>
-        <w:rPr>
-          <w:rFonts w:ascii="Consolas" w:hAnsi="Consolas" w:hint="eastAsia"/>
-          <w:color w:val="000000" w:themeColor="text1"/>
-        </w:rPr>
-        <w:t>对于一页中的一个自定义</w:t>
-      </w:r>
-      <w:r>
-        <w:rPr>
-          <w:rFonts w:ascii="Consolas" w:hAnsi="Consolas" w:hint="eastAsia"/>
-          <w:color w:val="000000" w:themeColor="text1"/>
-        </w:rPr>
-        <w:t>V</w:t>
-      </w:r>
-      <w:r>
-        <w:rPr>
-          <w:rFonts w:ascii="Consolas" w:hAnsi="Consolas"/>
-          <w:color w:val="000000" w:themeColor="text1"/>
-        </w:rPr>
-        <w:t>iew</w:t>
-      </w:r>
-      <w:r>
-        <w:rPr>
-          <w:rFonts w:ascii="Consolas" w:hAnsi="Consolas"/>
-          <w:color w:val="000000" w:themeColor="text1"/>
-        </w:rPr>
-        <w:t>。</w:t>
-      </w:r>
-    </w:p>
-    <w:p>
-      <w:pPr>
-        <w:pStyle w:val="3"/>
-      </w:pPr>
       <w:r>
         <w:rPr>
           <w:rFonts w:hint="eastAsia"/>
@@ -16068,7 +16058,7 @@
         <w:noProof/>
         <w:lang w:val="zh-CN"/>
       </w:rPr>
-      <w:t>16</w:t>
+      <w:t>18</w:t>
     </w:r>
     <w:r>
       <w:rPr>
@@ -16419,7 +16409,7 @@
         <w:rFonts w:ascii="微软雅黑" w:eastAsia="微软雅黑" w:hAnsi="微软雅黑" w:hint="eastAsia"/>
         <w:noProof/>
       </w:rPr>
-      <w:t>应用开发框架设计方案</w:t>
+      <w:t>应用开发UI配置框架设计方案</w:t>
     </w:r>
     <w:r>
       <w:rPr>
@@ -20033,7 +20023,7 @@
 </file>
 
 <file path=customXml/itemProps1.xml><?xml version="1.0" encoding="utf-8"?>
-<ds:datastoreItem xmlns:ds="http://schemas.openxmlformats.org/officeDocument/2006/customXml" ds:itemID="{4E18483F-A2A2-4EC6-8F7C-A636C5B67F48}">
+<ds:datastoreItem xmlns:ds="http://schemas.openxmlformats.org/officeDocument/2006/customXml" ds:itemID="{9BEE55F6-15DB-46BD-AC3A-F1075ED4CF68}">
   <ds:schemaRefs>
     <ds:schemaRef ds:uri="http://schemas.openxmlformats.org/officeDocument/2006/bibliography"/>
   </ds:schemaRefs>

</xml_diff>